<commit_message>
padded some stuff out
</commit_message>
<xml_diff>
--- a/ai3_dry.docx
+++ b/ai3_dry.docx
@@ -1,6 +1,6 @@
 
 <file path=word/document.xml><?xml version="1.0" encoding="utf-8"?>
-<w:document xmlns:wpc="http://schemas.microsoft.com/office/word/2010/wordprocessingCanvas" xmlns:cx="http://schemas.microsoft.com/office/drawing/2014/chartex" xmlns:cx1="http://schemas.microsoft.com/office/drawing/2015/9/8/chartex" xmlns:cx2="http://schemas.microsoft.com/office/drawing/2015/10/21/chartex" xmlns:cx3="http://schemas.microsoft.com/office/drawing/2016/5/9/chartex" xmlns:cx4="http://schemas.microsoft.com/office/drawing/2016/5/10/chartex" xmlns:cx5="http://schemas.microsoft.com/office/drawing/2016/5/11/chartex" xmlns:cx6="http://schemas.microsoft.com/office/drawing/2016/5/12/chartex" xmlns:cx7="http://schemas.microsoft.com/office/drawing/2016/5/13/chartex" xmlns:cx8="http://schemas.microsoft.com/office/drawing/2016/5/14/chartex" xmlns:mc="http://schemas.openxmlformats.org/markup-compatibility/2006" xmlns:aink="http://schemas.microsoft.com/office/drawing/2016/ink" xmlns:am3d="http://schemas.microsoft.com/office/drawing/2017/model3d" xmlns:o="urn:schemas-microsoft-com:office:office" xmlns:r="http://schemas.openxmlformats.org/officeDocument/2006/relationships" xmlns:m="http://schemas.openxmlformats.org/officeDocument/2006/math" xmlns:v="urn:schemas-microsoft-com:vml" xmlns:wp14="http://schemas.microsoft.com/office/word/2010/wordprocessingDrawing" xmlns:wp="http://schemas.openxmlformats.org/drawingml/2006/wordprocessingDrawing" xmlns:w10="urn:schemas-microsoft-com:office:word" xmlns:w="http://schemas.openxmlformats.org/wordprocessingml/2006/main" xmlns:w14="http://schemas.microsoft.com/office/word/2010/wordml" xmlns:w15="http://schemas.microsoft.com/office/word/2012/wordml" xmlns:w16cex="http://schemas.microsoft.com/office/word/2018/wordml/cex" xmlns:w16cid="http://schemas.microsoft.com/office/word/2016/wordml/cid" xmlns:w16="http://schemas.microsoft.com/office/word/2018/wordml" xmlns:w16se="http://schemas.microsoft.com/office/word/2015/wordml/symex" xmlns:wpg="http://schemas.microsoft.com/office/word/2010/wordprocessingGroup" xmlns:wpi="http://schemas.microsoft.com/office/word/2010/wordprocessingInk" xmlns:wne="http://schemas.microsoft.com/office/word/2006/wordml" xmlns:wps="http://schemas.microsoft.com/office/word/2010/wordprocessingShape" mc:Ignorable="w14 w15 w16se w16cid w16 w16cex wp14">
+<w:document xmlns:wpc="http://schemas.microsoft.com/office/word/2010/wordprocessingCanvas" xmlns:cx="http://schemas.microsoft.com/office/drawing/2014/chartex" xmlns:cx1="http://schemas.microsoft.com/office/drawing/2015/9/8/chartex" xmlns:cx2="http://schemas.microsoft.com/office/drawing/2015/10/21/chartex" xmlns:cx3="http://schemas.microsoft.com/office/drawing/2016/5/9/chartex" xmlns:cx4="http://schemas.microsoft.com/office/drawing/2016/5/10/chartex" xmlns:cx5="http://schemas.microsoft.com/office/drawing/2016/5/11/chartex" xmlns:cx6="http://schemas.microsoft.com/office/drawing/2016/5/12/chartex" xmlns:cx7="http://schemas.microsoft.com/office/drawing/2016/5/13/chartex" xmlns:cx8="http://schemas.microsoft.com/office/drawing/2016/5/14/chartex" xmlns:mc="http://schemas.openxmlformats.org/markup-compatibility/2006" xmlns:aink="http://schemas.microsoft.com/office/drawing/2016/ink" xmlns:am3d="http://schemas.microsoft.com/office/drawing/2017/model3d" xmlns:o="urn:schemas-microsoft-com:office:office" xmlns:r="http://schemas.openxmlformats.org/officeDocument/2006/relationships" xmlns:m="http://schemas.openxmlformats.org/officeDocument/2006/math" xmlns:v="urn:schemas-microsoft-com:vml" xmlns:wp14="http://schemas.microsoft.com/office/word/2010/wordprocessingDrawing" xmlns:wp="http://schemas.openxmlformats.org/drawingml/2006/wordprocessingDrawing" xmlns:w10="urn:schemas-microsoft-com:office:word" xmlns:w="http://schemas.openxmlformats.org/wordprocessingml/2006/main" xmlns:w14="http://schemas.microsoft.com/office/word/2010/wordml" xmlns:w15="http://schemas.microsoft.com/office/word/2012/wordml" xmlns:w16cex="http://schemas.microsoft.com/office/word/2018/wordml/cex" xmlns:w16cid="http://schemas.microsoft.com/office/word/2016/wordml/cid" xmlns:w16="http://schemas.microsoft.com/office/word/2018/wordml" xmlns:w16sdtdh="http://schemas.microsoft.com/office/word/2020/wordml/sdtdatahash" xmlns:w16se="http://schemas.microsoft.com/office/word/2015/wordml/symex" xmlns:wpg="http://schemas.microsoft.com/office/word/2010/wordprocessingGroup" xmlns:wpi="http://schemas.microsoft.com/office/word/2010/wordprocessingInk" xmlns:wne="http://schemas.microsoft.com/office/word/2006/wordml" xmlns:wps="http://schemas.microsoft.com/office/word/2010/wordprocessingShape" mc:Ignorable="w14 w15 w16se w16cid w16 w16cex w16sdtdh wp14">
   <w:body>
     <w:p>
       <w:pPr>
@@ -4223,16 +4223,7 @@
                         <w:szCs w:val="24"/>
                         <w:lang w:val="en-US"/>
                       </w:rPr>
-                      <m:t>1,</m:t>
-                    </m:r>
-                    <m:r>
-                      <w:rPr>
-                        <w:rFonts w:ascii="Cambria Math" w:hAnsi="Cambria Math"/>
-                        <w:sz w:val="24"/>
-                        <w:szCs w:val="24"/>
-                        <w:lang w:val="en-US"/>
-                      </w:rPr>
-                      <m:t>0</m:t>
+                      <m:t>1,0</m:t>
                     </m:r>
                   </m:e>
                 </m:d>
@@ -4243,16 +4234,7 @@
                     <w:szCs w:val="24"/>
                     <w:lang w:val="en-US"/>
                   </w:rPr>
-                  <m:t xml:space="preserve">, </m:t>
-                </m:r>
-                <m:r>
-                  <w:rPr>
-                    <w:rFonts w:ascii="Cambria Math" w:hAnsi="Cambria Math"/>
-                    <w:sz w:val="24"/>
-                    <w:szCs w:val="24"/>
-                    <w:lang w:val="en-US"/>
-                  </w:rPr>
-                  <m:t>+</m:t>
+                  <m:t>, +</m:t>
                 </m:r>
               </m:e>
             </m:d>
@@ -4307,25 +4289,7 @@
                         <w:szCs w:val="24"/>
                         <w:lang w:val="en-US"/>
                       </w:rPr>
-                      <m:t>3</m:t>
-                    </m:r>
-                    <m:r>
-                      <w:rPr>
-                        <w:rFonts w:ascii="Cambria Math" w:hAnsi="Cambria Math"/>
-                        <w:sz w:val="24"/>
-                        <w:szCs w:val="24"/>
-                        <w:lang w:val="en-US"/>
-                      </w:rPr>
-                      <m:t>,</m:t>
-                    </m:r>
-                    <m:r>
-                      <w:rPr>
-                        <w:rFonts w:ascii="Cambria Math" w:hAnsi="Cambria Math"/>
-                        <w:sz w:val="24"/>
-                        <w:szCs w:val="24"/>
-                        <w:lang w:val="en-US"/>
-                      </w:rPr>
-                      <m:t>0</m:t>
+                      <m:t>3,0</m:t>
                     </m:r>
                   </m:e>
                 </m:d>
@@ -4336,16 +4300,7 @@
                     <w:szCs w:val="24"/>
                     <w:lang w:val="en-US"/>
                   </w:rPr>
-                  <m:t>,</m:t>
-                </m:r>
-                <m:r>
-                  <w:rPr>
-                    <w:rFonts w:ascii="Cambria Math" w:hAnsi="Cambria Math"/>
-                    <w:sz w:val="24"/>
-                    <w:szCs w:val="24"/>
-                    <w:lang w:val="en-US"/>
-                  </w:rPr>
-                  <m:t>-</m:t>
+                  <m:t>,-</m:t>
                 </m:r>
               </m:e>
             </m:d>
@@ -4380,7 +4335,6 @@
         <w:bidi/>
         <w:ind w:left="1440"/>
         <w:rPr>
-          <w:rFonts w:hint="cs"/>
           <w:sz w:val="24"/>
           <w:szCs w:val="24"/>
           <w:lang w:val="en-US"/>
@@ -4552,7 +4506,6 @@
         <w:bidi/>
         <w:ind w:left="1440"/>
         <w:rPr>
-          <w:rFonts w:hint="cs"/>
           <w:sz w:val="24"/>
           <w:szCs w:val="24"/>
           <w:rtl/>
@@ -4805,7 +4758,7 @@
         <w:bidi/>
         <w:ind w:left="1440"/>
         <w:rPr>
-          <w:rFonts w:asciiTheme="minorBidi" w:eastAsiaTheme="minorEastAsia" w:hAnsiTheme="minorBidi" w:hint="cs"/>
+          <w:rFonts w:asciiTheme="minorBidi" w:eastAsiaTheme="minorEastAsia" w:hAnsiTheme="minorBidi"/>
           <w:rtl/>
           <w:lang w:val="en-US"/>
         </w:rPr>
@@ -6712,6 +6665,11 @@
     </w:p>
     <w:p>
       <w:pPr>
+        <w:pStyle w:val="ListParagraph"/>
+        <w:numPr>
+          <w:ilvl w:val="0"/>
+          <w:numId w:val="2"/>
+        </w:numPr>
         <w:bidi/>
         <w:rPr>
           <w:rFonts w:cs="Arial"/>
@@ -6723,16 +6681,6 @@
       </w:pPr>
       <w:r>
         <w:rPr>
-          <w:rFonts w:hint="cs"/>
-          <w:sz w:val="24"/>
-          <w:szCs w:val="24"/>
-          <w:rtl/>
-          <w:lang w:val="en-US"/>
-        </w:rPr>
-        <w:t xml:space="preserve">5. </w:t>
-      </w:r>
-      <w:r>
-        <w:rPr>
           <w:sz w:val="24"/>
           <w:szCs w:val="24"/>
           <w:lang w:val="en-US"/>
@@ -6772,6 +6720,7 @@
     </w:p>
     <w:p>
       <w:pPr>
+        <w:pStyle w:val="ListParagraph"/>
         <w:bidi/>
         <w:rPr>
           <w:rFonts w:cs="Arial"/>
@@ -6781,6 +6730,18 @@
           <w:lang w:val="en-US"/>
         </w:rPr>
       </w:pPr>
+    </w:p>
+    <w:p>
+      <w:pPr>
+        <w:bidi/>
+        <w:rPr>
+          <w:rFonts w:cs="Arial"/>
+          <w:sz w:val="24"/>
+          <w:szCs w:val="24"/>
+          <w:rtl/>
+          <w:lang w:val="en-US"/>
+        </w:rPr>
+      </w:pPr>
       <w:r>
         <w:rPr>
           <w:rFonts w:cs="Arial" w:hint="cs"/>
@@ -6789,6 +6750,7 @@
           <w:rtl/>
           <w:lang w:val="en-US"/>
         </w:rPr>
+        <w:lastRenderedPageBreak/>
         <w:t xml:space="preserve">6. </w:t>
       </w:r>
     </w:p>
@@ -6810,7 +6772,6 @@
           <w:szCs w:val="24"/>
           <w:lang w:val="en-US"/>
         </w:rPr>
-        <w:lastRenderedPageBreak/>
         <w:t>a</w:t>
       </w:r>
       <w:r>
@@ -7413,6 +7374,35 @@
           <w:lang w:val="en-US"/>
         </w:rPr>
         <w:t xml:space="preserve">. </w:t>
+      </w:r>
+      <w:r>
+        <w:rPr>
+          <w:rFonts w:eastAsiaTheme="minorEastAsia" w:cs="Arial" w:hint="cs"/>
+          <w:sz w:val="24"/>
+          <w:szCs w:val="24"/>
+          <w:rtl/>
+          <w:lang w:val="en-US"/>
+        </w:rPr>
+        <w:t xml:space="preserve">ניתן להביט בשאלה זאת, כבחירה של האם מאפיין כלשהו נכלל או לא נכלל בקבוצת המאפיינים הסופית, כלומר כל מאפיין הוא בעל 2 אופציות. קבוצת המאפיינים היא בגודל </w:t>
+      </w:r>
+      <w:r>
+        <w:rPr>
+          <w:rFonts w:eastAsiaTheme="minorEastAsia" w:cs="Arial"/>
+          <w:sz w:val="24"/>
+          <w:szCs w:val="24"/>
+          <w:lang w:val="en-US"/>
+        </w:rPr>
+        <w:t>D</w:t>
+      </w:r>
+      <w:r>
+        <w:rPr>
+          <w:rFonts w:eastAsiaTheme="minorEastAsia" w:cs="Arial" w:hint="cs"/>
+          <w:sz w:val="24"/>
+          <w:szCs w:val="24"/>
+          <w:rtl/>
+          <w:lang w:val="en-US"/>
+        </w:rPr>
+        <w:t xml:space="preserve">, ולכן </w:t>
       </w:r>
       <w:r>
         <w:rPr>
@@ -7476,14 +7466,43 @@
       <w:pPr>
         <w:bidi/>
         <w:rPr>
+          <w:rFonts w:eastAsiaTheme="minorEastAsia" w:cs="Arial" w:hint="cs"/>
+          <w:i/>
+          <w:sz w:val="24"/>
+          <w:szCs w:val="24"/>
+          <w:rtl/>
+          <w:lang w:val="en-US"/>
+        </w:rPr>
+      </w:pPr>
+      <w:r>
+        <w:rPr>
           <w:rFonts w:eastAsiaTheme="minorEastAsia" w:cs="Arial"/>
-          <w:i/>
-          <w:sz w:val="24"/>
-          <w:szCs w:val="24"/>
-          <w:rtl/>
-          <w:lang w:val="en-US"/>
-        </w:rPr>
-      </w:pPr>
+          <w:sz w:val="24"/>
+          <w:szCs w:val="24"/>
+          <w:lang w:val="en-US"/>
+        </w:rPr>
+        <w:t>b</w:t>
+      </w:r>
+      <w:r>
+        <w:rPr>
+          <w:rFonts w:eastAsiaTheme="minorEastAsia" w:cs="Arial" w:hint="cs"/>
+          <w:sz w:val="24"/>
+          <w:szCs w:val="24"/>
+          <w:rtl/>
+          <w:lang w:val="en-US"/>
+        </w:rPr>
+        <w:t xml:space="preserve">. </w:t>
+      </w:r>
+      <w:r>
+        <w:rPr>
+          <w:rFonts w:eastAsiaTheme="minorEastAsia" w:cs="Arial" w:hint="cs"/>
+          <w:sz w:val="24"/>
+          <w:szCs w:val="24"/>
+          <w:rtl/>
+          <w:lang w:val="en-US"/>
+        </w:rPr>
+        <w:t xml:space="preserve">כמו קודם, ניתן להביט על הבעיה כבחירה של </w:t>
+      </w:r>
       <w:r>
         <w:rPr>
           <w:rFonts w:eastAsiaTheme="minorEastAsia" w:cs="Arial"/>
@@ -7501,7 +7520,7 @@
           <w:rtl/>
           <w:lang w:val="en-US"/>
         </w:rPr>
-        <w:t xml:space="preserve">. מספר תתי הקבוצות של הקבוצה </w:t>
+        <w:t xml:space="preserve"> מאפיינים, מתוך הקבוצה הכוללת של בגודל </w:t>
       </w:r>
       <w:r>
         <w:rPr>
@@ -7510,7 +7529,7 @@
           <w:szCs w:val="24"/>
           <w:lang w:val="en-US"/>
         </w:rPr>
-        <w:t>S</w:t>
+        <w:t>D</w:t>
       </w:r>
       <w:r>
         <w:rPr>
@@ -7520,38 +7539,7 @@
           <w:rtl/>
           <w:lang w:val="en-US"/>
         </w:rPr>
-        <w:t xml:space="preserve"> בגודל </w:t>
-      </w:r>
-      <w:proofErr w:type="gramStart"/>
-      <w:r>
-        <w:rPr>
-          <w:rFonts w:eastAsiaTheme="minorEastAsia" w:cs="Arial"/>
-          <w:sz w:val="24"/>
-          <w:szCs w:val="24"/>
-          <w:lang w:val="en-US"/>
-        </w:rPr>
-        <w:t>b</w:t>
-      </w:r>
-      <w:r>
-        <w:rPr>
-          <w:rFonts w:eastAsiaTheme="minorEastAsia" w:cs="Arial" w:hint="cs"/>
-          <w:sz w:val="24"/>
-          <w:szCs w:val="24"/>
-          <w:rtl/>
-          <w:lang w:val="en-US"/>
-        </w:rPr>
-        <w:t xml:space="preserve"> :</w:t>
-      </w:r>
-      <w:proofErr w:type="gramEnd"/>
-      <w:r>
-        <w:rPr>
-          <w:rFonts w:eastAsiaTheme="minorEastAsia" w:cs="Arial" w:hint="cs"/>
-          <w:sz w:val="24"/>
-          <w:szCs w:val="24"/>
-          <w:rtl/>
-          <w:lang w:val="en-US"/>
-        </w:rPr>
-        <w:t xml:space="preserve"> </w:t>
+        <w:t xml:space="preserve">, ולכן התשובה היא </w:t>
       </w:r>
       <m:oMath>
         <m:d>
@@ -7567,9 +7555,16 @@
             </m:ctrlPr>
           </m:dPr>
           <m:e>
-            <m:f>
-              <m:fPr>
-                <m:type m:val="noBar"/>
+            <m:m>
+              <m:mPr>
+                <m:mcs>
+                  <m:mc>
+                    <m:mcPr>
+                      <m:count m:val="1"/>
+                      <m:mcJc m:val="center"/>
+                    </m:mcPr>
+                  </m:mc>
+                </m:mcs>
                 <m:ctrlPr>
                   <w:rPr>
                     <w:rFonts w:ascii="Cambria Math" w:eastAsiaTheme="minorEastAsia" w:hAnsi="Cambria Math" w:cs="Arial"/>
@@ -7579,45 +7574,37 @@
                     <w:lang w:val="en-US"/>
                   </w:rPr>
                 </m:ctrlPr>
-              </m:fPr>
-              <m:num>
-                <m:r>
-                  <w:rPr>
-                    <w:rFonts w:ascii="Cambria Math" w:eastAsiaTheme="minorEastAsia" w:hAnsi="Cambria Math" w:cs="Arial"/>
-                    <w:sz w:val="24"/>
-                    <w:szCs w:val="24"/>
-                    <w:lang w:val="en-US"/>
-                  </w:rPr>
-                  <m:t>D</m:t>
-                </m:r>
-              </m:num>
-              <m:den>
-                <m:r>
-                  <w:rPr>
-                    <w:rFonts w:ascii="Cambria Math" w:eastAsiaTheme="minorEastAsia" w:hAnsi="Cambria Math" w:cs="Arial"/>
-                    <w:sz w:val="24"/>
-                    <w:szCs w:val="24"/>
-                    <w:lang w:val="en-US"/>
-                  </w:rPr>
-                  <m:t>b</m:t>
-                </m:r>
-              </m:den>
-            </m:f>
+              </m:mPr>
+              <m:mr>
+                <m:e>
+                  <m:r>
+                    <w:rPr>
+                      <w:rFonts w:ascii="Cambria Math" w:eastAsiaTheme="minorEastAsia" w:hAnsi="Cambria Math" w:cs="Arial"/>
+                      <w:sz w:val="24"/>
+                      <w:szCs w:val="24"/>
+                      <w:lang w:val="en-US"/>
+                    </w:rPr>
+                    <m:t>D</m:t>
+                  </m:r>
+                </m:e>
+              </m:mr>
+              <m:mr>
+                <m:e>
+                  <m:r>
+                    <w:rPr>
+                      <w:rFonts w:ascii="Cambria Math" w:eastAsiaTheme="minorEastAsia" w:hAnsi="Cambria Math" w:cs="Arial"/>
+                      <w:sz w:val="24"/>
+                      <w:szCs w:val="24"/>
+                      <w:lang w:val="en-US"/>
+                    </w:rPr>
+                    <m:t>b</m:t>
+                  </m:r>
+                </m:e>
+              </m:mr>
+            </m:m>
           </m:e>
         </m:d>
       </m:oMath>
-    </w:p>
-    <w:p>
-      <w:pPr>
-        <w:bidi/>
-        <w:rPr>
-          <w:rFonts w:eastAsiaTheme="minorEastAsia" w:cs="Arial"/>
-          <w:sz w:val="24"/>
-          <w:szCs w:val="24"/>
-          <w:rtl/>
-          <w:lang w:val="en-US"/>
-        </w:rPr>
-      </w:pPr>
     </w:p>
     <w:p>
       <w:pPr>
@@ -7643,7 +7630,7 @@
 </file>
 
 <file path=word/numbering.xml><?xml version="1.0" encoding="utf-8"?>
-<w:numbering xmlns:wpc="http://schemas.microsoft.com/office/word/2010/wordprocessingCanvas" xmlns:cx="http://schemas.microsoft.com/office/drawing/2014/chartex" xmlns:cx1="http://schemas.microsoft.com/office/drawing/2015/9/8/chartex" xmlns:cx2="http://schemas.microsoft.com/office/drawing/2015/10/21/chartex" xmlns:cx3="http://schemas.microsoft.com/office/drawing/2016/5/9/chartex" xmlns:cx4="http://schemas.microsoft.com/office/drawing/2016/5/10/chartex" xmlns:cx5="http://schemas.microsoft.com/office/drawing/2016/5/11/chartex" xmlns:cx6="http://schemas.microsoft.com/office/drawing/2016/5/12/chartex" xmlns:cx7="http://schemas.microsoft.com/office/drawing/2016/5/13/chartex" xmlns:cx8="http://schemas.microsoft.com/office/drawing/2016/5/14/chartex" xmlns:mc="http://schemas.openxmlformats.org/markup-compatibility/2006" xmlns:aink="http://schemas.microsoft.com/office/drawing/2016/ink" xmlns:am3d="http://schemas.microsoft.com/office/drawing/2017/model3d" xmlns:o="urn:schemas-microsoft-com:office:office" xmlns:r="http://schemas.openxmlformats.org/officeDocument/2006/relationships" xmlns:m="http://schemas.openxmlformats.org/officeDocument/2006/math" xmlns:v="urn:schemas-microsoft-com:vml" xmlns:wp14="http://schemas.microsoft.com/office/word/2010/wordprocessingDrawing" xmlns:wp="http://schemas.openxmlformats.org/drawingml/2006/wordprocessingDrawing" xmlns:w10="urn:schemas-microsoft-com:office:word" xmlns:w="http://schemas.openxmlformats.org/wordprocessingml/2006/main" xmlns:w14="http://schemas.microsoft.com/office/word/2010/wordml" xmlns:w15="http://schemas.microsoft.com/office/word/2012/wordml" xmlns:w16cex="http://schemas.microsoft.com/office/word/2018/wordml/cex" xmlns:w16cid="http://schemas.microsoft.com/office/word/2016/wordml/cid" xmlns:w16="http://schemas.microsoft.com/office/word/2018/wordml" xmlns:w16se="http://schemas.microsoft.com/office/word/2015/wordml/symex" xmlns:wpg="http://schemas.microsoft.com/office/word/2010/wordprocessingGroup" xmlns:wpi="http://schemas.microsoft.com/office/word/2010/wordprocessingInk" xmlns:wne="http://schemas.microsoft.com/office/word/2006/wordml" xmlns:wps="http://schemas.microsoft.com/office/word/2010/wordprocessingShape" mc:Ignorable="w14 w15 w16se w16cid w16 w16cex wp14">
+<w:numbering xmlns:wpc="http://schemas.microsoft.com/office/word/2010/wordprocessingCanvas" xmlns:cx="http://schemas.microsoft.com/office/drawing/2014/chartex" xmlns:cx1="http://schemas.microsoft.com/office/drawing/2015/9/8/chartex" xmlns:cx2="http://schemas.microsoft.com/office/drawing/2015/10/21/chartex" xmlns:cx3="http://schemas.microsoft.com/office/drawing/2016/5/9/chartex" xmlns:cx4="http://schemas.microsoft.com/office/drawing/2016/5/10/chartex" xmlns:cx5="http://schemas.microsoft.com/office/drawing/2016/5/11/chartex" xmlns:cx6="http://schemas.microsoft.com/office/drawing/2016/5/12/chartex" xmlns:cx7="http://schemas.microsoft.com/office/drawing/2016/5/13/chartex" xmlns:cx8="http://schemas.microsoft.com/office/drawing/2016/5/14/chartex" xmlns:mc="http://schemas.openxmlformats.org/markup-compatibility/2006" xmlns:aink="http://schemas.microsoft.com/office/drawing/2016/ink" xmlns:am3d="http://schemas.microsoft.com/office/drawing/2017/model3d" xmlns:o="urn:schemas-microsoft-com:office:office" xmlns:r="http://schemas.openxmlformats.org/officeDocument/2006/relationships" xmlns:m="http://schemas.openxmlformats.org/officeDocument/2006/math" xmlns:v="urn:schemas-microsoft-com:vml" xmlns:wp14="http://schemas.microsoft.com/office/word/2010/wordprocessingDrawing" xmlns:wp="http://schemas.openxmlformats.org/drawingml/2006/wordprocessingDrawing" xmlns:w10="urn:schemas-microsoft-com:office:word" xmlns:w="http://schemas.openxmlformats.org/wordprocessingml/2006/main" xmlns:w14="http://schemas.microsoft.com/office/word/2010/wordml" xmlns:w15="http://schemas.microsoft.com/office/word/2012/wordml" xmlns:w16cex="http://schemas.microsoft.com/office/word/2018/wordml/cex" xmlns:w16cid="http://schemas.microsoft.com/office/word/2016/wordml/cid" xmlns:w16="http://schemas.microsoft.com/office/word/2018/wordml" xmlns:w16sdtdh="http://schemas.microsoft.com/office/word/2020/wordml/sdtdatahash" xmlns:w16se="http://schemas.microsoft.com/office/word/2015/wordml/symex" xmlns:wpg="http://schemas.microsoft.com/office/word/2010/wordprocessingGroup" xmlns:wpi="http://schemas.microsoft.com/office/word/2010/wordprocessingInk" xmlns:wne="http://schemas.microsoft.com/office/word/2006/wordml" xmlns:wps="http://schemas.microsoft.com/office/word/2010/wordprocessingShape" mc:Ignorable="w14 w15 w16se w16cid w16 w16cex w16sdtdh wp14">
   <w:abstractNum w:abstractNumId="0" w15:restartNumberingAfterBreak="0">
     <w:nsid w:val="13304784"/>
     <w:multiLevelType w:val="hybridMultilevel"/>
@@ -7924,7 +7911,7 @@
 </file>
 
 <file path=word/styles.xml><?xml version="1.0" encoding="utf-8"?>
-<w:styles xmlns:mc="http://schemas.openxmlformats.org/markup-compatibility/2006" xmlns:r="http://schemas.openxmlformats.org/officeDocument/2006/relationships" xmlns:w="http://schemas.openxmlformats.org/wordprocessingml/2006/main" xmlns:w14="http://schemas.microsoft.com/office/word/2010/wordml" xmlns:w15="http://schemas.microsoft.com/office/word/2012/wordml" xmlns:w16cex="http://schemas.microsoft.com/office/word/2018/wordml/cex" xmlns:w16cid="http://schemas.microsoft.com/office/word/2016/wordml/cid" xmlns:w16="http://schemas.microsoft.com/office/word/2018/wordml" xmlns:w16se="http://schemas.microsoft.com/office/word/2015/wordml/symex" mc:Ignorable="w14 w15 w16se w16cid w16 w16cex">
+<w:styles xmlns:mc="http://schemas.openxmlformats.org/markup-compatibility/2006" xmlns:r="http://schemas.openxmlformats.org/officeDocument/2006/relationships" xmlns:w="http://schemas.openxmlformats.org/wordprocessingml/2006/main" xmlns:w14="http://schemas.microsoft.com/office/word/2010/wordml" xmlns:w15="http://schemas.microsoft.com/office/word/2012/wordml" xmlns:w16cex="http://schemas.microsoft.com/office/word/2018/wordml/cex" xmlns:w16cid="http://schemas.microsoft.com/office/word/2016/wordml/cid" xmlns:w16="http://schemas.microsoft.com/office/word/2018/wordml" xmlns:w16sdtdh="http://schemas.microsoft.com/office/word/2020/wordml/sdtdatahash" xmlns:w16se="http://schemas.microsoft.com/office/word/2015/wordml/symex" mc:Ignorable="w14 w15 w16se w16cid w16 w16cex w16sdtdh">
   <w:docDefaults>
     <w:rPrDefault>
       <w:rPr>

</xml_diff>